<commit_message>
diagrama actualitzat 17:40 + actualitzacio assignacio classes
</commit_message>
<xml_diff>
--- a/DOCS/Assignació_Classes.docx
+++ b/DOCS/Assignació_Classes.docx
@@ -1107,7 +1107,49 @@
           <w:shd w:fill="auto" w:val="clear"/>
           <w:lang w:val="ca-ES" w:eastAsia="zh-CN" w:bidi="hi-IN"/>
         </w:rPr>
-        <w:t xml:space="preserve">-(consulta 4.2) ConsultaExpressioBooleana → </w:t>
+        <w:t>-(consulta 4.2) ConsultaExpressioBooleana</w:t>
+      </w:r>
+      <w:r>
+        <w:rPr>
+          <w:rFonts w:eastAsia="Noto Serif CJK SC" w:cs="Lohit Devanagari" w:ascii="Arial" w:hAnsi="Arial"/>
+          <w:b w:val="false"/>
+          <w:bCs w:val="false"/>
+          <w:i w:val="false"/>
+          <w:caps w:val="false"/>
+          <w:smallCaps w:val="false"/>
+          <w:strike w:val="false"/>
+          <w:dstrike w:val="false"/>
+          <w:color w:val="000000"/>
+          <w:kern w:val="2"/>
+          <w:sz w:val="22"/>
+          <w:szCs w:val="22"/>
+          <w:u w:val="none"/>
+          <w:effect w:val="none"/>
+          <w:shd w:fill="auto" w:val="clear"/>
+          <w:lang w:val="ca-ES" w:eastAsia="zh-CN" w:bidi="hi-IN"/>
+        </w:rPr>
+        <w:t>(implementada a dintre del DriverDocumentCtrl)</w:t>
+      </w:r>
+      <w:r>
+        <w:rPr>
+          <w:rFonts w:eastAsia="Noto Serif CJK SC" w:cs="Lohit Devanagari" w:ascii="Arial" w:hAnsi="Arial"/>
+          <w:b w:val="false"/>
+          <w:bCs w:val="false"/>
+          <w:i w:val="false"/>
+          <w:caps w:val="false"/>
+          <w:smallCaps w:val="false"/>
+          <w:strike w:val="false"/>
+          <w:dstrike w:val="false"/>
+          <w:color w:val="000000"/>
+          <w:kern w:val="2"/>
+          <w:sz w:val="22"/>
+          <w:szCs w:val="22"/>
+          <w:u w:val="none"/>
+          <w:effect w:val="none"/>
+          <w:shd w:fill="auto" w:val="clear"/>
+          <w:lang w:val="ca-ES" w:eastAsia="zh-CN" w:bidi="hi-IN"/>
+        </w:rPr>
+        <w:t xml:space="preserve"> → </w:t>
       </w:r>
       <w:r>
         <w:rPr>

</xml_diff>